<commit_message>
fixed inhoud functionele analyse
</commit_message>
<xml_diff>
--- a/functionele_analyse_deliverYvesG1.docx
+++ b/functionele_analyse_deliverYvesG1.docx
@@ -100,6 +100,7 @@
           <w:cols w:space="708"/>
         </w:sectPr>
       </w:pPr>
+      <w:proofErr w:type="spellStart"/>
       <w:r>
         <w:rPr>
           <w:b/>
@@ -110,6 +111,7 @@
         </w:rPr>
         <w:t>deliverYves</w:t>
       </w:r>
+      <w:proofErr w:type="spellEnd"/>
       <w:r>
         <w:rPr>
           <w:b/>
@@ -1774,7 +1776,23 @@
           <w:szCs w:val="22"/>
           <w:lang w:val="nl-BE"/>
         </w:rPr>
-        <w:t>1 andere groep bij de deliverYves case waarbij men gebruik maakt van sensoren</w:t>
+        <w:t xml:space="preserve">1 andere groep bij de </w:t>
+      </w:r>
+      <w:proofErr w:type="spellStart"/>
+      <w:r>
+        <w:rPr>
+          <w:szCs w:val="22"/>
+          <w:lang w:val="nl-BE"/>
+        </w:rPr>
+        <w:t>deliverYves</w:t>
+      </w:r>
+      <w:proofErr w:type="spellEnd"/>
+      <w:r>
+        <w:rPr>
+          <w:szCs w:val="22"/>
+          <w:lang w:val="nl-BE"/>
+        </w:rPr>
+        <w:t xml:space="preserve"> case waarbij men gebruik maakt van sensoren</w:t>
       </w:r>
       <w:r>
         <w:rPr>
@@ -1907,6 +1925,7 @@
         </w:rPr>
       </w:pPr>
       <w:bookmarkStart w:id="5" w:name="_Toc105579062"/>
+      <w:proofErr w:type="spellStart"/>
       <w:r>
         <w:rPr>
           <w:rStyle w:val="Nadruk"/>
@@ -1918,6 +1937,7 @@
         <w:t>Flows</w:t>
       </w:r>
       <w:bookmarkEnd w:id="5"/>
+      <w:proofErr w:type="spellEnd"/>
     </w:p>
     <w:p>
       <w:pPr>
@@ -1942,6 +1962,7 @@
         </w:rPr>
       </w:pPr>
       <w:bookmarkStart w:id="6" w:name="_Toc105579063"/>
+      <w:proofErr w:type="spellStart"/>
       <w:r>
         <w:rPr>
           <w:rStyle w:val="Nadruk"/>
@@ -1951,6 +1972,7 @@
         <w:t>Flows</w:t>
       </w:r>
       <w:bookmarkEnd w:id="6"/>
+      <w:proofErr w:type="spellEnd"/>
       <w:r>
         <w:rPr>
           <w:rStyle w:val="Nadruk"/>
@@ -2190,8 +2212,16 @@
         <w:rPr>
           <w:lang w:val="nl-BE"/>
         </w:rPr>
-        <w:t>inimum viable</w:t>
-      </w:r>
+        <w:t xml:space="preserve">inimum </w:t>
+      </w:r>
+      <w:proofErr w:type="spellStart"/>
+      <w:r>
+        <w:rPr>
+          <w:lang w:val="nl-BE"/>
+        </w:rPr>
+        <w:t>viable</w:t>
+      </w:r>
+      <w:proofErr w:type="spellEnd"/>
       <w:r>
         <w:rPr>
           <w:lang w:val="nl-BE"/>
@@ -2413,7 +2443,21 @@
         <w:rPr>
           <w:lang w:val="nl-BE"/>
         </w:rPr>
-        <w:t>ook een AI/Machine learning voorspelling toevoegen zodat we kunnen weten of er aan de linkerkant of rechterkant van een krat wordt genomen bij kratten die 50/50 verdeeld zijn</w:t>
+        <w:t xml:space="preserve">ook een AI/Machine </w:t>
+      </w:r>
+      <w:proofErr w:type="spellStart"/>
+      <w:r>
+        <w:rPr>
+          <w:lang w:val="nl-BE"/>
+        </w:rPr>
+        <w:t>learning</w:t>
+      </w:r>
+      <w:proofErr w:type="spellEnd"/>
+      <w:r>
+        <w:rPr>
+          <w:lang w:val="nl-BE"/>
+        </w:rPr>
+        <w:t xml:space="preserve"> voorspelling toevoegen zodat we kunnen weten of er aan de linkerkant of rechterkant van een krat wordt genomen bij kratten die 50/50 verdeeld zijn</w:t>
       </w:r>
       <w:r>
         <w:rPr>
@@ -2449,6 +2493,7 @@
         </w:rPr>
       </w:pPr>
       <w:bookmarkStart w:id="9" w:name="_Toc105579066"/>
+      <w:proofErr w:type="spellStart"/>
       <w:r>
         <w:rPr>
           <w:lang w:val="nl-BE"/>
@@ -2457,6 +2502,7 @@
         <w:t>Wireframes</w:t>
       </w:r>
       <w:bookmarkEnd w:id="9"/>
+      <w:proofErr w:type="spellEnd"/>
     </w:p>
     <w:p>
       <w:pPr>
@@ -2480,11 +2526,19 @@
         </w:rPr>
       </w:pPr>
       <w:bookmarkStart w:id="10" w:name="_Toc105579067"/>
-      <w:r>
-        <w:rPr>
-          <w:lang w:val="nl-BE"/>
-        </w:rPr>
-        <w:t xml:space="preserve">Wireframe </w:t>
+      <w:proofErr w:type="spellStart"/>
+      <w:r>
+        <w:rPr>
+          <w:lang w:val="nl-BE"/>
+        </w:rPr>
+        <w:t>Wireframe</w:t>
+      </w:r>
+      <w:proofErr w:type="spellEnd"/>
+      <w:r>
+        <w:rPr>
+          <w:lang w:val="nl-BE"/>
+        </w:rPr>
+        <w:t xml:space="preserve"> </w:t>
       </w:r>
       <w:r>
         <w:rPr>
@@ -2576,11 +2630,19 @@
         </w:rPr>
       </w:pPr>
       <w:bookmarkStart w:id="11" w:name="_Toc105579068"/>
-      <w:r>
-        <w:rPr>
-          <w:lang w:val="nl-BE"/>
-        </w:rPr>
-        <w:t xml:space="preserve">Wireframe </w:t>
+      <w:proofErr w:type="spellStart"/>
+      <w:r>
+        <w:rPr>
+          <w:lang w:val="nl-BE"/>
+        </w:rPr>
+        <w:t>Wireframe</w:t>
+      </w:r>
+      <w:proofErr w:type="spellEnd"/>
+      <w:r>
+        <w:rPr>
+          <w:lang w:val="nl-BE"/>
+        </w:rPr>
+        <w:t xml:space="preserve"> </w:t>
       </w:r>
       <w:r>
         <w:rPr>
@@ -2738,7 +2800,21 @@
         <w:rPr>
           <w:lang w:val="nl-BE"/>
         </w:rPr>
-        <w:t>kleuren van de huisstijl van deliverYves.</w:t>
+        <w:t xml:space="preserve">kleuren van de huisstijl van </w:t>
+      </w:r>
+      <w:proofErr w:type="spellStart"/>
+      <w:r>
+        <w:rPr>
+          <w:lang w:val="nl-BE"/>
+        </w:rPr>
+        <w:t>deliverYves</w:t>
+      </w:r>
+      <w:proofErr w:type="spellEnd"/>
+      <w:r>
+        <w:rPr>
+          <w:lang w:val="nl-BE"/>
+        </w:rPr>
+        <w:t>.</w:t>
       </w:r>
     </w:p>
     <w:p>
@@ -2977,7 +3053,6 @@
     </w:p>
     <w:p>
       <w:pPr>
-        <w:pStyle w:val="Kop3"/>
         <w:rPr>
           <w:lang w:val="nl-BE"/>
         </w:rPr>
@@ -3213,8 +3288,16 @@
         <w:rPr>
           <w:lang w:val="nl-BE"/>
         </w:rPr>
-        <w:t>/edit</w:t>
-      </w:r>
+        <w:t>/</w:t>
+      </w:r>
+      <w:proofErr w:type="spellStart"/>
+      <w:r>
+        <w:rPr>
+          <w:lang w:val="nl-BE"/>
+        </w:rPr>
+        <w:t>edit</w:t>
+      </w:r>
+      <w:proofErr w:type="spellEnd"/>
       <w:r>
         <w:rPr>
           <w:lang w:val="nl-BE"/>
@@ -3433,9 +3516,17 @@
         <w:rPr>
           <w:lang w:val="nl-BE"/>
         </w:rPr>
-        <w:t>User testing</w:t>
+        <w:t xml:space="preserve">User </w:t>
+      </w:r>
+      <w:proofErr w:type="spellStart"/>
+      <w:r>
+        <w:rPr>
+          <w:lang w:val="nl-BE"/>
+        </w:rPr>
+        <w:t>testing</w:t>
       </w:r>
       <w:bookmarkEnd w:id="19"/>
+      <w:proofErr w:type="spellEnd"/>
     </w:p>
     <w:p>
       <w:pPr>
@@ -3452,6 +3543,7 @@
         </w:rPr>
       </w:pPr>
       <w:bookmarkStart w:id="20" w:name="_Toc105579077"/>
+      <w:proofErr w:type="spellStart"/>
       <w:r>
         <w:rPr>
           <w:lang w:val="nl-BE"/>
@@ -3459,6 +3551,7 @@
         <w:t>Testing</w:t>
       </w:r>
       <w:bookmarkEnd w:id="20"/>
+      <w:proofErr w:type="spellEnd"/>
     </w:p>
     <w:p>
       <w:pPr>

</xml_diff>